<commit_message>
remove loyalty discount for camp.
</commit_message>
<xml_diff>
--- a/web/swan/images/swan_winc_18_registration.docx
+++ b/web/swan/images/swan_winc_18_registration.docx
@@ -332,17 +332,7 @@
           <w:sz w:val="28"/>
           <w:szCs w:val="28"/>
         </w:rPr>
-        <w:t>Great</w:t>
-      </w:r>
-      <w:bookmarkStart w:id="0" w:name="_GoBack"/>
-      <w:bookmarkEnd w:id="0"/>
-      <w:r>
-        <w:rPr>
-          <w:rFonts w:ascii="Times New Roman" w:hAnsi="Times New Roman" w:cs="Times New Roman"/>
-          <w:sz w:val="28"/>
-          <w:szCs w:val="28"/>
-        </w:rPr>
-        <w:t xml:space="preserve"> America and Levi’s</w:t>
+        <w:t>Great America and Levi’s</w:t>
       </w:r>
       <w:r>
         <w:rPr>
@@ -746,100 +736,6 @@
         </w:rPr>
         <w:t xml:space="preserve"> </w:t>
       </w:r>
-    </w:p>
-    <w:p>
-      <w:pPr>
-        <w:ind w:firstLine="900"/>
-        <w:rPr>
-          <w:rFonts w:ascii="Times New Roman" w:hAnsi="Times New Roman" w:cs="Times New Roman"/>
-          <w:color w:val="262626" w:themeColor="text1" w:themeTint="D9"/>
-        </w:rPr>
-      </w:pPr>
-      <w:r>
-        <w:rPr>
-          <w:rFonts w:ascii="Times New Roman" w:hAnsi="Times New Roman" w:cs="Times New Roman"/>
-          <w:color w:val="262626" w:themeColor="text1" w:themeTint="D9"/>
-        </w:rPr>
-        <w:t>Loyalty</w:t>
-      </w:r>
-      <w:r>
-        <w:rPr>
-          <w:rFonts w:ascii="Times New Roman" w:hAnsi="Times New Roman" w:cs="Times New Roman"/>
-          <w:color w:val="262626" w:themeColor="text1" w:themeTint="D9"/>
-        </w:rPr>
-        <w:t xml:space="preserve"> discount</w:t>
-      </w:r>
-      <w:r>
-        <w:rPr>
-          <w:rFonts w:ascii="Times New Roman" w:hAnsi="Times New Roman" w:cs="Times New Roman"/>
-          <w:color w:val="262626" w:themeColor="text1" w:themeTint="D9"/>
-        </w:rPr>
-        <w:t xml:space="preserve">: </w:t>
-      </w:r>
-      <w:r>
-        <w:rPr>
-          <w:rFonts w:ascii="Times New Roman" w:hAnsi="Times New Roman" w:cs="Times New Roman"/>
-          <w:color w:val="FF6600"/>
-          <w:sz w:val="32"/>
-          <w:szCs w:val="32"/>
-        </w:rPr>
-        <w:t>$20/$10</w:t>
-      </w:r>
-      <w:r>
-        <w:rPr>
-          <w:rFonts w:ascii="Times New Roman" w:hAnsi="Times New Roman" w:cs="Times New Roman"/>
-          <w:color w:val="FF6600"/>
-          <w:sz w:val="32"/>
-          <w:szCs w:val="32"/>
-        </w:rPr>
-        <w:t xml:space="preserve"> </w:t>
-      </w:r>
-      <w:r>
-        <w:rPr>
-          <w:rFonts w:ascii="Times New Roman" w:hAnsi="Times New Roman" w:cs="Times New Roman"/>
-          <w:color w:val="262626" w:themeColor="text1" w:themeTint="D9"/>
-          <w:sz w:val="32"/>
-          <w:szCs w:val="32"/>
-        </w:rPr>
-        <w:t>off</w:t>
-      </w:r>
-      <w:r>
-        <w:rPr>
-          <w:rFonts w:ascii="Times New Roman" w:hAnsi="Times New Roman" w:cs="Times New Roman"/>
-          <w:color w:val="262626" w:themeColor="text1" w:themeTint="D9"/>
-        </w:rPr>
-        <w:t xml:space="preserve"> </w:t>
-      </w:r>
-      <w:r>
-        <w:rPr>
-          <w:rFonts w:ascii="Times New Roman" w:hAnsi="Times New Roman" w:cs="Times New Roman"/>
-          <w:color w:val="262626" w:themeColor="text1" w:themeTint="D9"/>
-        </w:rPr>
-        <w:t>for previous camp participants</w:t>
-      </w:r>
-    </w:p>
-    <w:p>
-      <w:pPr>
-        <w:rPr>
-          <w:rFonts w:ascii="Times New Roman" w:hAnsi="Times New Roman" w:cs="Times New Roman"/>
-          <w:color w:val="262626" w:themeColor="text1" w:themeTint="D9"/>
-        </w:rPr>
-      </w:pPr>
-      <w:r>
-        <w:rPr>
-          <w:rFonts w:ascii="Times New Roman" w:hAnsi="Times New Roman" w:cs="Times New Roman"/>
-          <w:color w:val="262626" w:themeColor="text1" w:themeTint="D9"/>
-        </w:rPr>
-        <w:t xml:space="preserve">   </w:t>
-      </w:r>
-    </w:p>
-    <w:p>
-      <w:pPr>
-        <w:rPr>
-          <w:rFonts w:ascii="Times New Roman" w:hAnsi="Times New Roman" w:cs="Times New Roman"/>
-          <w:color w:val="262626" w:themeColor="text1" w:themeTint="D9"/>
-        </w:rPr>
-      </w:pPr>
     </w:p>
     <w:p>
       <w:pPr>
@@ -1004,7 +900,7 @@
               </wp:inline>
             </w:drawing>
           </mc:Choice>
-          <mc:Fallback xmlns:w16se="http://schemas.microsoft.com/office/word/2015/wordml/symex" xmlns:w16cid="http://schemas.microsoft.com/office/word/2016/wordml/cid" xmlns:am3d="http://schemas.microsoft.com/office/drawing/2017/model3d" xmlns:aink="http://schemas.microsoft.com/office/drawing/2016/ink" xmlns:cx8="http://schemas.microsoft.com/office/drawing/2016/5/14/chartex" xmlns:cx7="http://schemas.microsoft.com/office/drawing/2016/5/13/chartex" xmlns:cx6="http://schemas.microsoft.com/office/drawing/2016/5/12/chartex" xmlns:cx5="http://schemas.microsoft.com/office/drawing/2016/5/11/chartex" xmlns:cx4="http://schemas.microsoft.com/office/drawing/2016/5/10/chartex" xmlns:cx3="http://schemas.microsoft.com/office/drawing/2016/5/9/chartex" xmlns:cx2="http://schemas.microsoft.com/office/drawing/2015/10/21/chartex" xmlns:cx1="http://schemas.microsoft.com/office/drawing/2015/9/8/chartex" xmlns:cx="http://schemas.microsoft.com/office/drawing/2014/chartex">
+          <mc:Fallback xmlns:cx="http://schemas.microsoft.com/office/drawing/2014/chartex" xmlns:cx1="http://schemas.microsoft.com/office/drawing/2015/9/8/chartex" xmlns:cx2="http://schemas.microsoft.com/office/drawing/2015/10/21/chartex" xmlns:cx3="http://schemas.microsoft.com/office/drawing/2016/5/9/chartex" xmlns:cx4="http://schemas.microsoft.com/office/drawing/2016/5/10/chartex" xmlns:cx5="http://schemas.microsoft.com/office/drawing/2016/5/11/chartex" xmlns:cx6="http://schemas.microsoft.com/office/drawing/2016/5/12/chartex" xmlns:cx7="http://schemas.microsoft.com/office/drawing/2016/5/13/chartex" xmlns:cx8="http://schemas.microsoft.com/office/drawing/2016/5/14/chartex" xmlns:aink="http://schemas.microsoft.com/office/drawing/2016/ink" xmlns:am3d="http://schemas.microsoft.com/office/drawing/2017/model3d" xmlns:w16cid="http://schemas.microsoft.com/office/word/2016/wordml/cid" xmlns:w16se="http://schemas.microsoft.com/office/word/2015/wordml/symex">
             <w:pict>
               <v:shapetype w14:anchorId="7EDB00E8" id="_x0000_t202" coordsize="21600,21600" o:spt="202" path="m,l,21600r21600,l21600,xe">
                 <v:stroke joinstyle="miter"/>
@@ -1961,28 +1857,18 @@
       <w:pPr>
         <w:ind w:hanging="990"/>
         <w:jc w:val="center"/>
-      </w:pPr>
-      <w:r>
         <w:rPr>
           <w:b/>
         </w:rPr>
-        <w:t>Loyalty</w:t>
-      </w:r>
-      <w:r>
-        <w:t>: $20/10 per week per kid for previous camp participants</w:t>
-      </w:r>
+      </w:pPr>
     </w:p>
     <w:p>
       <w:pPr>
         <w:ind w:hanging="990"/>
         <w:jc w:val="center"/>
       </w:pPr>
-    </w:p>
-    <w:p>
-      <w:pPr>
-        <w:ind w:hanging="990"/>
-        <w:jc w:val="center"/>
-      </w:pPr>
+      <w:bookmarkStart w:id="0" w:name="_GoBack"/>
+      <w:bookmarkEnd w:id="0"/>
       <w:r>
         <w:t xml:space="preserve">Kid lunch can be ordered for $7 per day </w:t>
       </w:r>

</xml_diff>